<commit_message>
CBLHJB02 DAT file and program finished and ran. PRT file created for program output. Ready to have Mark review.
</commit_message>
<xml_diff>
--- a/Worksheets/UNIT 1 WORKSHEET 4.docx
+++ b/Worksheets/UNIT 1 WORKSHEET 4.docx
@@ -1,6 +1,6 @@
 
 <file path=word/document.xml><?xml version="1.0" encoding="utf-8"?>
-<w:document xmlns:wpc="http://schemas.microsoft.com/office/word/2010/wordprocessingCanvas" xmlns:mc="http://schemas.openxmlformats.org/markup-compatibility/2006" xmlns:o="urn:schemas-microsoft-com:office:office" xmlns:r="http://schemas.openxmlformats.org/officeDocument/2006/relationships" xmlns:m="http://schemas.openxmlformats.org/officeDocument/2006/math" xmlns:v="urn:schemas-microsoft-com:vml" xmlns:wp14="http://schemas.microsoft.com/office/word/2010/wordprocessingDrawing" xmlns:wp="http://schemas.openxmlformats.org/drawingml/2006/wordprocessingDrawing" xmlns:w10="urn:schemas-microsoft-com:office:word" xmlns:w="http://schemas.openxmlformats.org/wordprocessingml/2006/main" xmlns:w14="http://schemas.microsoft.com/office/word/2010/wordml" xmlns:w15="http://schemas.microsoft.com/office/word/2012/wordml" xmlns:wpg="http://schemas.microsoft.com/office/word/2010/wordprocessingGroup" xmlns:wpi="http://schemas.microsoft.com/office/word/2010/wordprocessingInk" xmlns:wne="http://schemas.microsoft.com/office/word/2006/wordml" xmlns:wps="http://schemas.microsoft.com/office/word/2010/wordprocessingShape" mc:Ignorable="w14 w15 wp14">
+<w:document xmlns:wpc="http://schemas.microsoft.com/office/word/2010/wordprocessingCanvas" xmlns:cx="http://schemas.microsoft.com/office/drawing/2014/chartex" xmlns:cx1="http://schemas.microsoft.com/office/drawing/2015/9/8/chartex" xmlns:cx2="http://schemas.microsoft.com/office/drawing/2015/10/21/chartex" xmlns:cx3="http://schemas.microsoft.com/office/drawing/2016/5/9/chartex" xmlns:cx4="http://schemas.microsoft.com/office/drawing/2016/5/10/chartex" xmlns:cx5="http://schemas.microsoft.com/office/drawing/2016/5/11/chartex" xmlns:cx6="http://schemas.microsoft.com/office/drawing/2016/5/12/chartex" xmlns:cx7="http://schemas.microsoft.com/office/drawing/2016/5/13/chartex" xmlns:cx8="http://schemas.microsoft.com/office/drawing/2016/5/14/chartex" xmlns:mc="http://schemas.openxmlformats.org/markup-compatibility/2006" xmlns:aink="http://schemas.microsoft.com/office/drawing/2016/ink" xmlns:am3d="http://schemas.microsoft.com/office/drawing/2017/model3d" xmlns:o="urn:schemas-microsoft-com:office:office" xmlns:r="http://schemas.openxmlformats.org/officeDocument/2006/relationships" xmlns:m="http://schemas.openxmlformats.org/officeDocument/2006/math" xmlns:v="urn:schemas-microsoft-com:vml" xmlns:wp14="http://schemas.microsoft.com/office/word/2010/wordprocessingDrawing" xmlns:wp="http://schemas.openxmlformats.org/drawingml/2006/wordprocessingDrawing" xmlns:w10="urn:schemas-microsoft-com:office:word" xmlns:w="http://schemas.openxmlformats.org/wordprocessingml/2006/main" xmlns:w14="http://schemas.microsoft.com/office/word/2010/wordml" xmlns:w15="http://schemas.microsoft.com/office/word/2012/wordml" xmlns:w16cid="http://schemas.microsoft.com/office/word/2016/wordml/cid" xmlns:w16se="http://schemas.microsoft.com/office/word/2015/wordml/symex" xmlns:wpg="http://schemas.microsoft.com/office/word/2010/wordprocessingGroup" xmlns:wpi="http://schemas.microsoft.com/office/word/2010/wordprocessingInk" xmlns:wne="http://schemas.microsoft.com/office/word/2006/wordml" xmlns:wps="http://schemas.microsoft.com/office/word/2010/wordprocessingShape" mc:Ignorable="w14 w15 w16se w16cid wp14">
   <w:body>
     <w:p>
       <w:pPr>
@@ -248,6 +248,9 @@
         <w:pStyle w:val="ListParagraph"/>
         <w:spacing w:after="0"/>
       </w:pPr>
+      <w:r>
+        <w:t>FLD-B b83.50</w:t>
+      </w:r>
     </w:p>
     <w:p>
       <w:pPr>
@@ -265,7 +268,11 @@
     <w:p>
       <w:pPr>
         <w:spacing w:after="0"/>
-      </w:pPr>
+        <w:ind w:left="720"/>
+      </w:pPr>
+      <w:r>
+        <w:t>FLD-F 76.62</w:t>
+      </w:r>
     </w:p>
     <w:p>
       <w:pPr>
@@ -277,21 +284,17 @@
         <w:spacing w:after="0"/>
       </w:pPr>
       <w:r>
-        <w:t xml:space="preserve">ADD </w:t>
-      </w:r>
-      <w:proofErr w:type="gramStart"/>
-      <w:r>
-        <w:t>2  3</w:t>
-      </w:r>
-      <w:proofErr w:type="gramEnd"/>
-      <w:r>
-        <w:t xml:space="preserve"> FLD-B TO FLD-A.</w:t>
-      </w:r>
-    </w:p>
-    <w:p>
-      <w:pPr>
-        <w:spacing w:after="0"/>
-      </w:pPr>
+        <w:t>ADD 2  3 FLD-B TO FLD-A.</w:t>
+      </w:r>
+    </w:p>
+    <w:p>
+      <w:pPr>
+        <w:spacing w:after="0"/>
+        <w:ind w:left="720"/>
+      </w:pPr>
+      <w:r>
+        <w:t>FLD-A 98</w:t>
+      </w:r>
     </w:p>
     <w:p>
       <w:pPr>
@@ -309,7 +312,11 @@
     <w:p>
       <w:pPr>
         <w:spacing w:after="0"/>
-      </w:pPr>
+        <w:ind w:left="720"/>
+      </w:pPr>
+      <w:r>
+        <w:t>FLD-D 264.12</w:t>
+      </w:r>
     </w:p>
     <w:p>
       <w:pPr>
@@ -329,6 +336,9 @@
         <w:pStyle w:val="ListParagraph"/>
         <w:spacing w:after="0"/>
       </w:pPr>
+      <w:r>
+        <w:t>FLD-G 147</w:t>
+      </w:r>
     </w:p>
     <w:p>
       <w:pPr>
@@ -348,6 +358,9 @@
         <w:pStyle w:val="ListParagraph"/>
         <w:spacing w:after="0"/>
       </w:pPr>
+      <w:r>
+        <w:t xml:space="preserve">THIS OPERATION CAN’T BE DONE BECAUSE FLD-I HAS NO VALUE. </w:t>
+      </w:r>
     </w:p>
     <w:p>
       <w:pPr>
@@ -367,6 +380,9 @@
         <w:pStyle w:val="ListParagraph"/>
         <w:spacing w:after="0"/>
       </w:pPr>
+      <w:r>
+        <w:t>FLD-C 46.5</w:t>
+      </w:r>
     </w:p>
     <w:p>
       <w:pPr>
@@ -386,6 +402,9 @@
         <w:pStyle w:val="ListParagraph"/>
         <w:spacing w:after="0"/>
       </w:pPr>
+      <w:r>
+        <w:t>FLD-F 84.93</w:t>
+      </w:r>
     </w:p>
     <w:p>
       <w:pPr>
@@ -405,12 +424,30 @@
         <w:pStyle w:val="ListParagraph"/>
         <w:spacing w:after="0"/>
       </w:pPr>
-    </w:p>
-    <w:p>
-      <w:pPr>
-        <w:pStyle w:val="ListParagraph"/>
-        <w:spacing w:after="0"/>
-      </w:pPr>
+      <w:r>
+        <w:t>THIS WOULD GIVE AN ERROR BECAUSE REMAINDER IS SPELLED WRONG. OTHERWISE, RESULTING FIELDS WOULD BE:</w:t>
+      </w:r>
+    </w:p>
+    <w:p>
+      <w:pPr>
+        <w:pStyle w:val="ListParagraph"/>
+        <w:spacing w:after="0"/>
+      </w:pPr>
+      <w:r>
+        <w:t>FLD</w:t>
+      </w:r>
+      <w:r>
+        <w:t>-I 16</w:t>
+      </w:r>
+    </w:p>
+    <w:p>
+      <w:pPr>
+        <w:pStyle w:val="ListParagraph"/>
+        <w:spacing w:after="0"/>
+      </w:pPr>
+      <w:r>
+        <w:t>FLD-H 0</w:t>
+      </w:r>
     </w:p>
     <w:p>
       <w:pPr>
@@ -430,6 +467,9 @@
         <w:pStyle w:val="ListParagraph"/>
         <w:spacing w:after="0"/>
       </w:pPr>
+      <w:r>
+        <w:t>FLD-B 001.38</w:t>
+      </w:r>
     </w:p>
     <w:p>
       <w:pPr>
@@ -449,6 +489,9 @@
         <w:pStyle w:val="ListParagraph"/>
         <w:spacing w:after="0"/>
       </w:pPr>
+      <w:r>
+        <w:t>FLD-I 136</w:t>
+      </w:r>
     </w:p>
     <w:p>
       <w:pPr>
@@ -492,6 +535,9 @@
         <w:pStyle w:val="ListParagraph"/>
         <w:spacing w:after="0"/>
       </w:pPr>
+      <w:r>
+        <w:t>FLD-F -05.87</w:t>
+      </w:r>
     </w:p>
     <w:p>
       <w:pPr>
@@ -527,7 +573,19 @@
         <w:t xml:space="preserve"> </w:t>
       </w:r>
       <w:r>
-        <w:t>FLD-A/3-20</w:t>
+        <w:t>FLD-A/3</w:t>
+      </w:r>
+      <w:r>
+        <w:t xml:space="preserve"> </w:t>
+      </w:r>
+      <w:r>
+        <w:t>-</w:t>
+      </w:r>
+      <w:r>
+        <w:t xml:space="preserve"> </w:t>
+      </w:r>
+      <w:r>
+        <w:t>20</w:t>
       </w:r>
       <w:r>
         <w:t xml:space="preserve"> </w:t>
@@ -547,6 +605,9 @@
         <w:pStyle w:val="ListParagraph"/>
         <w:spacing w:after="0"/>
       </w:pPr>
+      <w:r>
+        <w:t>FLD-I 011</w:t>
+      </w:r>
     </w:p>
     <w:p>
       <w:pPr>
@@ -578,6 +639,9 @@
         <w:pStyle w:val="ListParagraph"/>
         <w:spacing w:after="0"/>
       </w:pPr>
+      <w:r>
+        <w:t>FLD-C 00.106</w:t>
+      </w:r>
     </w:p>
     <w:p>
       <w:pPr>
@@ -589,6 +653,7 @@
         <w:spacing w:after="0"/>
       </w:pPr>
       <w:r>
+        <w:lastRenderedPageBreak/>
         <w:t>COMPUTE FLD-F</w:t>
       </w:r>
       <w:r>
@@ -631,11 +696,14 @@
     <w:p>
       <w:pPr>
         <w:spacing w:after="0"/>
-        <w:ind w:left="1440"/>
-        <w:rPr>
-          <w:b/>
-        </w:rPr>
-      </w:pPr>
+        <w:ind w:left="720"/>
+      </w:pPr>
+      <w:r>
+        <w:t xml:space="preserve">FLD-F </w:t>
+      </w:r>
+      <w:r>
+        <w:t>-31.25</w:t>
+      </w:r>
       <w:bookmarkStart w:id="0" w:name="_GoBack"/>
       <w:bookmarkEnd w:id="0"/>
     </w:p>
@@ -651,7 +719,7 @@
 </file>
 
 <file path=word/endnotes.xml><?xml version="1.0" encoding="utf-8"?>
-<w:endnotes xmlns:wpc="http://schemas.microsoft.com/office/word/2010/wordprocessingCanvas" xmlns:mc="http://schemas.openxmlformats.org/markup-compatibility/2006" xmlns:o="urn:schemas-microsoft-com:office:office" xmlns:r="http://schemas.openxmlformats.org/officeDocument/2006/relationships" xmlns:m="http://schemas.openxmlformats.org/officeDocument/2006/math" xmlns:v="urn:schemas-microsoft-com:vml" xmlns:wp14="http://schemas.microsoft.com/office/word/2010/wordprocessingDrawing" xmlns:wp="http://schemas.openxmlformats.org/drawingml/2006/wordprocessingDrawing" xmlns:w10="urn:schemas-microsoft-com:office:word" xmlns:w="http://schemas.openxmlformats.org/wordprocessingml/2006/main" xmlns:w14="http://schemas.microsoft.com/office/word/2010/wordml" xmlns:w15="http://schemas.microsoft.com/office/word/2012/wordml" xmlns:wpg="http://schemas.microsoft.com/office/word/2010/wordprocessingGroup" xmlns:wpi="http://schemas.microsoft.com/office/word/2010/wordprocessingInk" xmlns:wne="http://schemas.microsoft.com/office/word/2006/wordml" xmlns:wps="http://schemas.microsoft.com/office/word/2010/wordprocessingShape" mc:Ignorable="w14 w15 wp14">
+<w:endnotes xmlns:wpc="http://schemas.microsoft.com/office/word/2010/wordprocessingCanvas" xmlns:cx="http://schemas.microsoft.com/office/drawing/2014/chartex" xmlns:cx1="http://schemas.microsoft.com/office/drawing/2015/9/8/chartex" xmlns:cx2="http://schemas.microsoft.com/office/drawing/2015/10/21/chartex" xmlns:cx3="http://schemas.microsoft.com/office/drawing/2016/5/9/chartex" xmlns:cx4="http://schemas.microsoft.com/office/drawing/2016/5/10/chartex" xmlns:cx5="http://schemas.microsoft.com/office/drawing/2016/5/11/chartex" xmlns:cx6="http://schemas.microsoft.com/office/drawing/2016/5/12/chartex" xmlns:cx7="http://schemas.microsoft.com/office/drawing/2016/5/13/chartex" xmlns:cx8="http://schemas.microsoft.com/office/drawing/2016/5/14/chartex" xmlns:mc="http://schemas.openxmlformats.org/markup-compatibility/2006" xmlns:aink="http://schemas.microsoft.com/office/drawing/2016/ink" xmlns:am3d="http://schemas.microsoft.com/office/drawing/2017/model3d" xmlns:o="urn:schemas-microsoft-com:office:office" xmlns:r="http://schemas.openxmlformats.org/officeDocument/2006/relationships" xmlns:m="http://schemas.openxmlformats.org/officeDocument/2006/math" xmlns:v="urn:schemas-microsoft-com:vml" xmlns:wp14="http://schemas.microsoft.com/office/word/2010/wordprocessingDrawing" xmlns:wp="http://schemas.openxmlformats.org/drawingml/2006/wordprocessingDrawing" xmlns:w10="urn:schemas-microsoft-com:office:word" xmlns:w="http://schemas.openxmlformats.org/wordprocessingml/2006/main" xmlns:w14="http://schemas.microsoft.com/office/word/2010/wordml" xmlns:w15="http://schemas.microsoft.com/office/word/2012/wordml" xmlns:w16cid="http://schemas.microsoft.com/office/word/2016/wordml/cid" xmlns:w16se="http://schemas.microsoft.com/office/word/2015/wordml/symex" xmlns:wpg="http://schemas.microsoft.com/office/word/2010/wordprocessingGroup" xmlns:wpi="http://schemas.microsoft.com/office/word/2010/wordprocessingInk" xmlns:wne="http://schemas.microsoft.com/office/word/2006/wordml" xmlns:wps="http://schemas.microsoft.com/office/word/2010/wordprocessingShape" mc:Ignorable="w14 w15 w16se w16cid wp14">
   <w:endnote w:type="separator" w:id="-1">
     <w:p>
       <w:pPr>
@@ -676,7 +744,7 @@
 </file>
 
 <file path=word/footnotes.xml><?xml version="1.0" encoding="utf-8"?>
-<w:footnotes xmlns:wpc="http://schemas.microsoft.com/office/word/2010/wordprocessingCanvas" xmlns:mc="http://schemas.openxmlformats.org/markup-compatibility/2006" xmlns:o="urn:schemas-microsoft-com:office:office" xmlns:r="http://schemas.openxmlformats.org/officeDocument/2006/relationships" xmlns:m="http://schemas.openxmlformats.org/officeDocument/2006/math" xmlns:v="urn:schemas-microsoft-com:vml" xmlns:wp14="http://schemas.microsoft.com/office/word/2010/wordprocessingDrawing" xmlns:wp="http://schemas.openxmlformats.org/drawingml/2006/wordprocessingDrawing" xmlns:w10="urn:schemas-microsoft-com:office:word" xmlns:w="http://schemas.openxmlformats.org/wordprocessingml/2006/main" xmlns:w14="http://schemas.microsoft.com/office/word/2010/wordml" xmlns:w15="http://schemas.microsoft.com/office/word/2012/wordml" xmlns:wpg="http://schemas.microsoft.com/office/word/2010/wordprocessingGroup" xmlns:wpi="http://schemas.microsoft.com/office/word/2010/wordprocessingInk" xmlns:wne="http://schemas.microsoft.com/office/word/2006/wordml" xmlns:wps="http://schemas.microsoft.com/office/word/2010/wordprocessingShape" mc:Ignorable="w14 w15 wp14">
+<w:footnotes xmlns:wpc="http://schemas.microsoft.com/office/word/2010/wordprocessingCanvas" xmlns:cx="http://schemas.microsoft.com/office/drawing/2014/chartex" xmlns:cx1="http://schemas.microsoft.com/office/drawing/2015/9/8/chartex" xmlns:cx2="http://schemas.microsoft.com/office/drawing/2015/10/21/chartex" xmlns:cx3="http://schemas.microsoft.com/office/drawing/2016/5/9/chartex" xmlns:cx4="http://schemas.microsoft.com/office/drawing/2016/5/10/chartex" xmlns:cx5="http://schemas.microsoft.com/office/drawing/2016/5/11/chartex" xmlns:cx6="http://schemas.microsoft.com/office/drawing/2016/5/12/chartex" xmlns:cx7="http://schemas.microsoft.com/office/drawing/2016/5/13/chartex" xmlns:cx8="http://schemas.microsoft.com/office/drawing/2016/5/14/chartex" xmlns:mc="http://schemas.openxmlformats.org/markup-compatibility/2006" xmlns:aink="http://schemas.microsoft.com/office/drawing/2016/ink" xmlns:am3d="http://schemas.microsoft.com/office/drawing/2017/model3d" xmlns:o="urn:schemas-microsoft-com:office:office" xmlns:r="http://schemas.openxmlformats.org/officeDocument/2006/relationships" xmlns:m="http://schemas.openxmlformats.org/officeDocument/2006/math" xmlns:v="urn:schemas-microsoft-com:vml" xmlns:wp14="http://schemas.microsoft.com/office/word/2010/wordprocessingDrawing" xmlns:wp="http://schemas.openxmlformats.org/drawingml/2006/wordprocessingDrawing" xmlns:w10="urn:schemas-microsoft-com:office:word" xmlns:w="http://schemas.openxmlformats.org/wordprocessingml/2006/main" xmlns:w14="http://schemas.microsoft.com/office/word/2010/wordml" xmlns:w15="http://schemas.microsoft.com/office/word/2012/wordml" xmlns:w16cid="http://schemas.microsoft.com/office/word/2016/wordml/cid" xmlns:w16se="http://schemas.microsoft.com/office/word/2015/wordml/symex" xmlns:wpg="http://schemas.microsoft.com/office/word/2010/wordprocessingGroup" xmlns:wpi="http://schemas.microsoft.com/office/word/2010/wordprocessingInk" xmlns:wne="http://schemas.microsoft.com/office/word/2006/wordml" xmlns:wps="http://schemas.microsoft.com/office/word/2010/wordprocessingShape" mc:Ignorable="w14 w15 w16se w16cid wp14">
   <w:footnote w:type="separator" w:id="-1">
     <w:p>
       <w:pPr>
@@ -701,7 +769,7 @@
 </file>
 
 <file path=word/header1.xml><?xml version="1.0" encoding="utf-8"?>
-<w:hdr xmlns:wpc="http://schemas.microsoft.com/office/word/2010/wordprocessingCanvas" xmlns:mc="http://schemas.openxmlformats.org/markup-compatibility/2006" xmlns:o="urn:schemas-microsoft-com:office:office" xmlns:r="http://schemas.openxmlformats.org/officeDocument/2006/relationships" xmlns:m="http://schemas.openxmlformats.org/officeDocument/2006/math" xmlns:v="urn:schemas-microsoft-com:vml" xmlns:wp14="http://schemas.microsoft.com/office/word/2010/wordprocessingDrawing" xmlns:wp="http://schemas.openxmlformats.org/drawingml/2006/wordprocessingDrawing" xmlns:w10="urn:schemas-microsoft-com:office:word" xmlns:w="http://schemas.openxmlformats.org/wordprocessingml/2006/main" xmlns:w14="http://schemas.microsoft.com/office/word/2010/wordml" xmlns:w15="http://schemas.microsoft.com/office/word/2012/wordml" xmlns:wpg="http://schemas.microsoft.com/office/word/2010/wordprocessingGroup" xmlns:wpi="http://schemas.microsoft.com/office/word/2010/wordprocessingInk" xmlns:wne="http://schemas.microsoft.com/office/word/2006/wordml" xmlns:wps="http://schemas.microsoft.com/office/word/2010/wordprocessingShape" mc:Ignorable="w14 w15 wp14">
+<w:hdr xmlns:wpc="http://schemas.microsoft.com/office/word/2010/wordprocessingCanvas" xmlns:cx="http://schemas.microsoft.com/office/drawing/2014/chartex" xmlns:cx1="http://schemas.microsoft.com/office/drawing/2015/9/8/chartex" xmlns:cx2="http://schemas.microsoft.com/office/drawing/2015/10/21/chartex" xmlns:cx3="http://schemas.microsoft.com/office/drawing/2016/5/9/chartex" xmlns:cx4="http://schemas.microsoft.com/office/drawing/2016/5/10/chartex" xmlns:cx5="http://schemas.microsoft.com/office/drawing/2016/5/11/chartex" xmlns:cx6="http://schemas.microsoft.com/office/drawing/2016/5/12/chartex" xmlns:cx7="http://schemas.microsoft.com/office/drawing/2016/5/13/chartex" xmlns:cx8="http://schemas.microsoft.com/office/drawing/2016/5/14/chartex" xmlns:mc="http://schemas.openxmlformats.org/markup-compatibility/2006" xmlns:aink="http://schemas.microsoft.com/office/drawing/2016/ink" xmlns:am3d="http://schemas.microsoft.com/office/drawing/2017/model3d" xmlns:o="urn:schemas-microsoft-com:office:office" xmlns:r="http://schemas.openxmlformats.org/officeDocument/2006/relationships" xmlns:m="http://schemas.openxmlformats.org/officeDocument/2006/math" xmlns:v="urn:schemas-microsoft-com:vml" xmlns:wp14="http://schemas.microsoft.com/office/word/2010/wordprocessingDrawing" xmlns:wp="http://schemas.openxmlformats.org/drawingml/2006/wordprocessingDrawing" xmlns:w10="urn:schemas-microsoft-com:office:word" xmlns:w="http://schemas.openxmlformats.org/wordprocessingml/2006/main" xmlns:w14="http://schemas.microsoft.com/office/word/2010/wordml" xmlns:w15="http://schemas.microsoft.com/office/word/2012/wordml" xmlns:w16cid="http://schemas.microsoft.com/office/word/2016/wordml/cid" xmlns:w16se="http://schemas.microsoft.com/office/word/2015/wordml/symex" xmlns:wpg="http://schemas.microsoft.com/office/word/2010/wordprocessingGroup" xmlns:wpi="http://schemas.microsoft.com/office/word/2010/wordprocessingInk" xmlns:wne="http://schemas.microsoft.com/office/word/2006/wordml" xmlns:wps="http://schemas.microsoft.com/office/word/2010/wordprocessingShape" mc:Ignorable="w14 w15 w16se w16cid wp14">
   <w:p>
     <w:pPr>
       <w:spacing w:after="0"/>
@@ -756,8 +824,8 @@
 </file>
 
 <file path=word/numbering.xml><?xml version="1.0" encoding="utf-8"?>
-<w:numbering xmlns:wpc="http://schemas.microsoft.com/office/word/2010/wordprocessingCanvas" xmlns:mc="http://schemas.openxmlformats.org/markup-compatibility/2006" xmlns:o="urn:schemas-microsoft-com:office:office" xmlns:r="http://schemas.openxmlformats.org/officeDocument/2006/relationships" xmlns:m="http://schemas.openxmlformats.org/officeDocument/2006/math" xmlns:v="urn:schemas-microsoft-com:vml" xmlns:wp14="http://schemas.microsoft.com/office/word/2010/wordprocessingDrawing" xmlns:wp="http://schemas.openxmlformats.org/drawingml/2006/wordprocessingDrawing" xmlns:w10="urn:schemas-microsoft-com:office:word" xmlns:w="http://schemas.openxmlformats.org/wordprocessingml/2006/main" xmlns:w14="http://schemas.microsoft.com/office/word/2010/wordml" xmlns:w15="http://schemas.microsoft.com/office/word/2012/wordml" xmlns:wpg="http://schemas.microsoft.com/office/word/2010/wordprocessingGroup" xmlns:wpi="http://schemas.microsoft.com/office/word/2010/wordprocessingInk" xmlns:wne="http://schemas.microsoft.com/office/word/2006/wordml" xmlns:wps="http://schemas.microsoft.com/office/word/2010/wordprocessingShape" mc:Ignorable="w14 w15 wp14">
-  <w:abstractNum w:abstractNumId="0">
+<w:numbering xmlns:wpc="http://schemas.microsoft.com/office/word/2010/wordprocessingCanvas" xmlns:cx="http://schemas.microsoft.com/office/drawing/2014/chartex" xmlns:cx1="http://schemas.microsoft.com/office/drawing/2015/9/8/chartex" xmlns:cx2="http://schemas.microsoft.com/office/drawing/2015/10/21/chartex" xmlns:cx3="http://schemas.microsoft.com/office/drawing/2016/5/9/chartex" xmlns:cx4="http://schemas.microsoft.com/office/drawing/2016/5/10/chartex" xmlns:cx5="http://schemas.microsoft.com/office/drawing/2016/5/11/chartex" xmlns:cx6="http://schemas.microsoft.com/office/drawing/2016/5/12/chartex" xmlns:cx7="http://schemas.microsoft.com/office/drawing/2016/5/13/chartex" xmlns:cx8="http://schemas.microsoft.com/office/drawing/2016/5/14/chartex" xmlns:mc="http://schemas.openxmlformats.org/markup-compatibility/2006" xmlns:aink="http://schemas.microsoft.com/office/drawing/2016/ink" xmlns:am3d="http://schemas.microsoft.com/office/drawing/2017/model3d" xmlns:o="urn:schemas-microsoft-com:office:office" xmlns:r="http://schemas.openxmlformats.org/officeDocument/2006/relationships" xmlns:m="http://schemas.openxmlformats.org/officeDocument/2006/math" xmlns:v="urn:schemas-microsoft-com:vml" xmlns:wp14="http://schemas.microsoft.com/office/word/2010/wordprocessingDrawing" xmlns:wp="http://schemas.openxmlformats.org/drawingml/2006/wordprocessingDrawing" xmlns:w10="urn:schemas-microsoft-com:office:word" xmlns:w="http://schemas.openxmlformats.org/wordprocessingml/2006/main" xmlns:w14="http://schemas.microsoft.com/office/word/2010/wordml" xmlns:w15="http://schemas.microsoft.com/office/word/2012/wordml" xmlns:w16cid="http://schemas.microsoft.com/office/word/2016/wordml/cid" xmlns:w16se="http://schemas.microsoft.com/office/word/2015/wordml/symex" xmlns:wpg="http://schemas.microsoft.com/office/word/2010/wordprocessingGroup" xmlns:wpi="http://schemas.microsoft.com/office/word/2010/wordprocessingInk" xmlns:wne="http://schemas.microsoft.com/office/word/2006/wordml" xmlns:wps="http://schemas.microsoft.com/office/word/2010/wordprocessingShape" mc:Ignorable="w14 w15 w16se w16cid wp14">
+  <w:abstractNum w:abstractNumId="0" w15:restartNumberingAfterBreak="0">
     <w:nsid w:val="3ECF47C6"/>
     <w:multiLevelType w:val="hybridMultilevel"/>
     <w:tmpl w:val="BC2A148A"/>
@@ -853,7 +921,7 @@
 </file>
 
 <file path=word/styles.xml><?xml version="1.0" encoding="utf-8"?>
-<w:styles xmlns:mc="http://schemas.openxmlformats.org/markup-compatibility/2006" xmlns:r="http://schemas.openxmlformats.org/officeDocument/2006/relationships" xmlns:w="http://schemas.openxmlformats.org/wordprocessingml/2006/main" xmlns:w14="http://schemas.microsoft.com/office/word/2010/wordml" xmlns:w15="http://schemas.microsoft.com/office/word/2012/wordml" mc:Ignorable="w14 w15">
+<w:styles xmlns:mc="http://schemas.openxmlformats.org/markup-compatibility/2006" xmlns:r="http://schemas.openxmlformats.org/officeDocument/2006/relationships" xmlns:w="http://schemas.openxmlformats.org/wordprocessingml/2006/main" xmlns:w14="http://schemas.microsoft.com/office/word/2010/wordml" xmlns:w15="http://schemas.microsoft.com/office/word/2012/wordml" xmlns:w16cid="http://schemas.microsoft.com/office/word/2016/wordml/cid" xmlns:w16se="http://schemas.microsoft.com/office/word/2015/wordml/symex" mc:Ignorable="w14 w15 w16se w16cid">
   <w:docDefaults>
     <w:rPrDefault>
       <w:rPr>
@@ -869,7 +937,7 @@
       </w:pPr>
     </w:pPrDefault>
   </w:docDefaults>
-  <w:latentStyles w:defLockedState="0" w:defUIPriority="99" w:defSemiHidden="0" w:defUnhideWhenUsed="0" w:defQFormat="0" w:count="371">
+  <w:latentStyles w:defLockedState="0" w:defUIPriority="99" w:defSemiHidden="0" w:defUnhideWhenUsed="0" w:defQFormat="0" w:count="376">
     <w:lsdException w:name="Normal" w:uiPriority="0" w:qFormat="1"/>
     <w:lsdException w:name="heading 1" w:uiPriority="9" w:qFormat="1"/>
     <w:lsdException w:name="heading 2" w:semiHidden="1" w:uiPriority="9" w:unhideWhenUsed="1" w:qFormat="1"/>
@@ -975,7 +1043,6 @@
     <w:lsdException w:name="HTML Sample" w:semiHidden="1" w:unhideWhenUsed="1"/>
     <w:lsdException w:name="HTML Typewriter" w:semiHidden="1" w:unhideWhenUsed="1"/>
     <w:lsdException w:name="HTML Variable" w:semiHidden="1" w:unhideWhenUsed="1"/>
-    <w:lsdException w:name="Normal Table" w:semiHidden="1" w:unhideWhenUsed="1"/>
     <w:lsdException w:name="annotation subject" w:semiHidden="1" w:unhideWhenUsed="1"/>
     <w:lsdException w:name="No List" w:semiHidden="1" w:unhideWhenUsed="1"/>
     <w:lsdException w:name="Outline List 1" w:semiHidden="1" w:unhideWhenUsed="1"/>
@@ -1018,11 +1085,8 @@
     <w:lsdException w:name="Table Contemporary" w:semiHidden="1" w:unhideWhenUsed="1"/>
     <w:lsdException w:name="Table Elegant" w:semiHidden="1" w:unhideWhenUsed="1"/>
     <w:lsdException w:name="Table Professional" w:semiHidden="1" w:unhideWhenUsed="1"/>
-    <w:lsdException w:name="Table Subtle 1" w:semiHidden="1" w:unhideWhenUsed="1"/>
     <w:lsdException w:name="Table Subtle 2" w:semiHidden="1" w:unhideWhenUsed="1"/>
     <w:lsdException w:name="Table Web 1" w:semiHidden="1" w:unhideWhenUsed="1"/>
-    <w:lsdException w:name="Table Web 2" w:semiHidden="1" w:unhideWhenUsed="1"/>
-    <w:lsdException w:name="Table Web 3" w:semiHidden="1" w:unhideWhenUsed="1"/>
     <w:lsdException w:name="Balloon Text" w:semiHidden="1" w:unhideWhenUsed="1"/>
     <w:lsdException w:name="Table Grid" w:uiPriority="59"/>
     <w:lsdException w:name="Table Theme" w:semiHidden="1" w:unhideWhenUsed="1"/>
@@ -1241,6 +1305,11 @@
     <w:lsdException w:name="List Table 5 Dark Accent 6" w:uiPriority="50"/>
     <w:lsdException w:name="List Table 6 Colorful Accent 6" w:uiPriority="51"/>
     <w:lsdException w:name="List Table 7 Colorful Accent 6" w:uiPriority="52"/>
+    <w:lsdException w:name="Mention" w:semiHidden="1" w:unhideWhenUsed="1"/>
+    <w:lsdException w:name="Smart Hyperlink" w:semiHidden="1" w:unhideWhenUsed="1"/>
+    <w:lsdException w:name="Hashtag" w:semiHidden="1" w:unhideWhenUsed="1"/>
+    <w:lsdException w:name="Unresolved Mention" w:semiHidden="1" w:unhideWhenUsed="1"/>
+    <w:lsdException w:name="Smart Link" w:semiHidden="1" w:unhideWhenUsed="1"/>
   </w:latentStyles>
   <w:style w:type="paragraph" w:default="1" w:styleId="Normal">
     <w:name w:val="Normal"/>

</xml_diff>